<commit_message>
Added 1000 new products to the jordan collection
</commit_message>
<xml_diff>
--- a/Things to do for kickslist.docx
+++ b/Things to do for kickslist.docx
@@ -312,72 +312,6 @@
     </w:p>
     <w:p>
       <w:pPr>
-        <w:numPr>
-          <w:ilvl w:val="0"/>
-          <w:numId w:val="2"/>
-        </w:numPr>
-        <w:spacing w:before="100" w:beforeAutospacing="1" w:after="100" w:afterAutospacing="1" w:line="240" w:lineRule="auto"/>
-        <w:rPr>
-          <w:rFonts w:ascii="Times New Roman" w:eastAsia="Times New Roman" w:hAnsi="Times New Roman" w:cs="Times New Roman"/>
-          <w:kern w:val="0"/>
-          <w14:ligatures w14:val="none"/>
-        </w:rPr>
-      </w:pPr>
-      <w:r>
-        <w:rPr>
-          <w:rFonts w:ascii="Times New Roman" w:eastAsia="Times New Roman" w:hAnsi="Times New Roman" w:cs="Times New Roman"/>
-          <w:kern w:val="0"/>
-          <w14:ligatures w14:val="none"/>
-        </w:rPr>
-        <w:t>Track orders</w:t>
-      </w:r>
-    </w:p>
-    <w:p>
-      <w:pPr>
-        <w:numPr>
-          <w:ilvl w:val="0"/>
-          <w:numId w:val="2"/>
-        </w:numPr>
-        <w:spacing w:before="100" w:beforeAutospacing="1" w:after="100" w:afterAutospacing="1" w:line="240" w:lineRule="auto"/>
-        <w:rPr>
-          <w:rFonts w:ascii="Times New Roman" w:eastAsia="Times New Roman" w:hAnsi="Times New Roman" w:cs="Times New Roman"/>
-          <w:kern w:val="0"/>
-          <w14:ligatures w14:val="none"/>
-        </w:rPr>
-      </w:pPr>
-      <w:r>
-        <w:rPr>
-          <w:rFonts w:ascii="Times New Roman" w:eastAsia="Times New Roman" w:hAnsi="Times New Roman" w:cs="Times New Roman"/>
-          <w:kern w:val="0"/>
-          <w14:ligatures w14:val="none"/>
-        </w:rPr>
-        <w:t>Manage their sell listings</w:t>
-      </w:r>
-    </w:p>
-    <w:p>
-      <w:pPr>
-        <w:numPr>
-          <w:ilvl w:val="0"/>
-          <w:numId w:val="2"/>
-        </w:numPr>
-        <w:spacing w:before="100" w:beforeAutospacing="1" w:after="100" w:afterAutospacing="1" w:line="240" w:lineRule="auto"/>
-        <w:rPr>
-          <w:rFonts w:ascii="Times New Roman" w:eastAsia="Times New Roman" w:hAnsi="Times New Roman" w:cs="Times New Roman"/>
-          <w:kern w:val="0"/>
-          <w14:ligatures w14:val="none"/>
-        </w:rPr>
-      </w:pPr>
-      <w:r>
-        <w:rPr>
-          <w:rFonts w:ascii="Times New Roman" w:eastAsia="Times New Roman" w:hAnsi="Times New Roman" w:cs="Times New Roman"/>
-          <w:kern w:val="0"/>
-          <w14:ligatures w14:val="none"/>
-        </w:rPr>
-        <w:t>View purchase history</w:t>
-      </w:r>
-    </w:p>
-    <w:p>
-      <w:pPr>
         <w:spacing w:before="100" w:beforeAutospacing="1" w:after="100" w:afterAutospacing="1" w:line="240" w:lineRule="auto"/>
         <w:outlineLvl w:val="2"/>
         <w:rPr>
@@ -401,245 +335,6 @@
           <w14:ligatures w14:val="none"/>
         </w:rPr>
         <w:t>3. Checkout Flow</w:t>
-      </w:r>
-    </w:p>
-    <w:p>
-      <w:pPr>
-        <w:spacing w:before="100" w:beforeAutospacing="1" w:after="100" w:afterAutospacing="1" w:line="240" w:lineRule="auto"/>
-        <w:rPr>
-          <w:rFonts w:ascii="Times New Roman" w:eastAsia="Times New Roman" w:hAnsi="Times New Roman" w:cs="Times New Roman"/>
-          <w:kern w:val="0"/>
-          <w14:ligatures w14:val="none"/>
-        </w:rPr>
-      </w:pPr>
-      <w:r>
-        <w:rPr>
-          <w:rFonts w:ascii="Times New Roman" w:eastAsia="Times New Roman" w:hAnsi="Times New Roman" w:cs="Times New Roman"/>
-          <w:kern w:val="0"/>
-          <w14:ligatures w14:val="none"/>
-        </w:rPr>
-        <w:t>A proper multi-step checkout with:</w:t>
-      </w:r>
-    </w:p>
-    <w:p>
-      <w:pPr>
-        <w:numPr>
-          <w:ilvl w:val="0"/>
-          <w:numId w:val="3"/>
-        </w:numPr>
-        <w:spacing w:before="100" w:beforeAutospacing="1" w:after="100" w:afterAutospacing="1" w:line="240" w:lineRule="auto"/>
-        <w:rPr>
-          <w:rFonts w:ascii="Times New Roman" w:eastAsia="Times New Roman" w:hAnsi="Times New Roman" w:cs="Times New Roman"/>
-          <w:kern w:val="0"/>
-          <w14:ligatures w14:val="none"/>
-        </w:rPr>
-      </w:pPr>
-      <w:r>
-        <w:rPr>
-          <w:rFonts w:ascii="Times New Roman" w:eastAsia="Times New Roman" w:hAnsi="Times New Roman" w:cs="Times New Roman"/>
-          <w:kern w:val="0"/>
-          <w14:ligatures w14:val="none"/>
-        </w:rPr>
-        <w:t>Shipping address form</w:t>
-      </w:r>
-    </w:p>
-    <w:p>
-      <w:pPr>
-        <w:numPr>
-          <w:ilvl w:val="0"/>
-          <w:numId w:val="3"/>
-        </w:numPr>
-        <w:spacing w:before="100" w:beforeAutospacing="1" w:after="100" w:afterAutospacing="1" w:line="240" w:lineRule="auto"/>
-        <w:rPr>
-          <w:rFonts w:ascii="Times New Roman" w:eastAsia="Times New Roman" w:hAnsi="Times New Roman" w:cs="Times New Roman"/>
-          <w:kern w:val="0"/>
-          <w14:ligatures w14:val="none"/>
-        </w:rPr>
-      </w:pPr>
-      <w:r>
-        <w:rPr>
-          <w:rFonts w:ascii="Times New Roman" w:eastAsia="Times New Roman" w:hAnsi="Times New Roman" w:cs="Times New Roman"/>
-          <w:kern w:val="0"/>
-          <w14:ligatures w14:val="none"/>
-        </w:rPr>
-        <w:t>Payment integration (Stripe)</w:t>
-      </w:r>
-    </w:p>
-    <w:p>
-      <w:pPr>
-        <w:numPr>
-          <w:ilvl w:val="0"/>
-          <w:numId w:val="3"/>
-        </w:numPr>
-        <w:spacing w:before="100" w:beforeAutospacing="1" w:after="100" w:afterAutospacing="1" w:line="240" w:lineRule="auto"/>
-        <w:rPr>
-          <w:rFonts w:ascii="Times New Roman" w:eastAsia="Times New Roman" w:hAnsi="Times New Roman" w:cs="Times New Roman"/>
-          <w:kern w:val="0"/>
-          <w14:ligatures w14:val="none"/>
-        </w:rPr>
-      </w:pPr>
-      <w:r>
-        <w:rPr>
-          <w:rFonts w:ascii="Times New Roman" w:eastAsia="Times New Roman" w:hAnsi="Times New Roman" w:cs="Times New Roman"/>
-          <w:kern w:val="0"/>
-          <w14:ligatures w14:val="none"/>
-        </w:rPr>
-        <w:t>Order confirmation page</w:t>
-      </w:r>
-    </w:p>
-    <w:p>
-      <w:pPr>
-        <w:numPr>
-          <w:ilvl w:val="0"/>
-          <w:numId w:val="3"/>
-        </w:numPr>
-        <w:spacing w:before="100" w:beforeAutospacing="1" w:after="100" w:afterAutospacing="1" w:line="240" w:lineRule="auto"/>
-        <w:rPr>
-          <w:rFonts w:ascii="Times New Roman" w:eastAsia="Times New Roman" w:hAnsi="Times New Roman" w:cs="Times New Roman"/>
-          <w:kern w:val="0"/>
-          <w14:ligatures w14:val="none"/>
-        </w:rPr>
-      </w:pPr>
-      <w:r>
-        <w:rPr>
-          <w:rFonts w:ascii="Times New Roman" w:eastAsia="Times New Roman" w:hAnsi="Times New Roman" w:cs="Times New Roman"/>
-          <w:kern w:val="0"/>
-          <w14:ligatures w14:val="none"/>
-        </w:rPr>
-        <w:t>Email receipts</w:t>
-      </w:r>
-    </w:p>
-    <w:p>
-      <w:pPr>
-        <w:spacing w:before="100" w:beforeAutospacing="1" w:after="100" w:afterAutospacing="1" w:line="240" w:lineRule="auto"/>
-        <w:outlineLvl w:val="2"/>
-        <w:rPr>
-          <w:rFonts w:ascii="Times New Roman" w:eastAsia="Times New Roman" w:hAnsi="Times New Roman" w:cs="Times New Roman"/>
-          <w:b/>
-          <w:bCs/>
-          <w:kern w:val="0"/>
-          <w:sz w:val="27"/>
-          <w:szCs w:val="27"/>
-          <w14:ligatures w14:val="none"/>
-        </w:rPr>
-      </w:pPr>
-      <w:r>
-        <w:rPr>
-          <w:rFonts w:ascii="Times New Roman" w:eastAsia="Times New Roman" w:hAnsi="Times New Roman" w:cs="Times New Roman"/>
-          <w:b/>
-          <w:bCs/>
-          <w:kern w:val="0"/>
-          <w:sz w:val="27"/>
-          <w:szCs w:val="27"/>
-          <w14:ligatures w14:val="none"/>
-        </w:rPr>
-        <w:t>4. Seller Dashboard</w:t>
-      </w:r>
-    </w:p>
-    <w:p>
-      <w:pPr>
-        <w:spacing w:before="100" w:beforeAutospacing="1" w:after="100" w:afterAutospacing="1" w:line="240" w:lineRule="auto"/>
-        <w:rPr>
-          <w:rFonts w:ascii="Times New Roman" w:eastAsia="Times New Roman" w:hAnsi="Times New Roman" w:cs="Times New Roman"/>
-          <w:kern w:val="0"/>
-          <w14:ligatures w14:val="none"/>
-        </w:rPr>
-      </w:pPr>
-      <w:r>
-        <w:rPr>
-          <w:rFonts w:ascii="Times New Roman" w:eastAsia="Times New Roman" w:hAnsi="Times New Roman" w:cs="Times New Roman"/>
-          <w:kern w:val="0"/>
-          <w14:ligatures w14:val="none"/>
-        </w:rPr>
-        <w:t>For people who want to sell:</w:t>
-      </w:r>
-    </w:p>
-    <w:p>
-      <w:pPr>
-        <w:numPr>
-          <w:ilvl w:val="0"/>
-          <w:numId w:val="4"/>
-        </w:numPr>
-        <w:spacing w:before="100" w:beforeAutospacing="1" w:after="100" w:afterAutospacing="1" w:line="240" w:lineRule="auto"/>
-        <w:rPr>
-          <w:rFonts w:ascii="Times New Roman" w:eastAsia="Times New Roman" w:hAnsi="Times New Roman" w:cs="Times New Roman"/>
-          <w:kern w:val="0"/>
-          <w14:ligatures w14:val="none"/>
-        </w:rPr>
-      </w:pPr>
-      <w:r>
-        <w:rPr>
-          <w:rFonts w:ascii="Times New Roman" w:eastAsia="Times New Roman" w:hAnsi="Times New Roman" w:cs="Times New Roman"/>
-          <w:kern w:val="0"/>
-          <w14:ligatures w14:val="none"/>
-        </w:rPr>
-        <w:t>Upload photos of their sneakers</w:t>
-      </w:r>
-    </w:p>
-    <w:p>
-      <w:pPr>
-        <w:numPr>
-          <w:ilvl w:val="0"/>
-          <w:numId w:val="4"/>
-        </w:numPr>
-        <w:spacing w:before="100" w:beforeAutospacing="1" w:after="100" w:afterAutospacing="1" w:line="240" w:lineRule="auto"/>
-        <w:rPr>
-          <w:rFonts w:ascii="Times New Roman" w:eastAsia="Times New Roman" w:hAnsi="Times New Roman" w:cs="Times New Roman"/>
-          <w:kern w:val="0"/>
-          <w14:ligatures w14:val="none"/>
-        </w:rPr>
-      </w:pPr>
-      <w:r>
-        <w:rPr>
-          <w:rFonts w:ascii="Times New Roman" w:eastAsia="Times New Roman" w:hAnsi="Times New Roman" w:cs="Times New Roman"/>
-          <w:kern w:val="0"/>
-          <w14:ligatures w14:val="none"/>
-        </w:rPr>
-        <w:t>Track listing status (pending review, approved, sold)</w:t>
-      </w:r>
-    </w:p>
-    <w:p>
-      <w:pPr>
-        <w:numPr>
-          <w:ilvl w:val="0"/>
-          <w:numId w:val="4"/>
-        </w:numPr>
-        <w:spacing w:before="100" w:beforeAutospacing="1" w:after="100" w:afterAutospacing="1" w:line="240" w:lineRule="auto"/>
-        <w:rPr>
-          <w:rFonts w:ascii="Times New Roman" w:eastAsia="Times New Roman" w:hAnsi="Times New Roman" w:cs="Times New Roman"/>
-          <w:kern w:val="0"/>
-          <w14:ligatures w14:val="none"/>
-        </w:rPr>
-      </w:pPr>
-      <w:r>
-        <w:rPr>
-          <w:rFonts w:ascii="Times New Roman" w:eastAsia="Times New Roman" w:hAnsi="Times New Roman" w:cs="Times New Roman"/>
-          <w:kern w:val="0"/>
-          <w14:ligatures w14:val="none"/>
-        </w:rPr>
-        <w:t>View earnings &amp; payouts</w:t>
-      </w:r>
-    </w:p>
-    <w:p>
-      <w:pPr>
-        <w:numPr>
-          <w:ilvl w:val="0"/>
-          <w:numId w:val="4"/>
-        </w:numPr>
-        <w:spacing w:before="100" w:beforeAutospacing="1" w:after="100" w:afterAutospacing="1" w:line="240" w:lineRule="auto"/>
-        <w:rPr>
-          <w:rFonts w:ascii="Times New Roman" w:eastAsia="Times New Roman" w:hAnsi="Times New Roman" w:cs="Times New Roman"/>
-          <w:kern w:val="0"/>
-          <w14:ligatures w14:val="none"/>
-        </w:rPr>
-      </w:pPr>
-      <w:r>
-        <w:rPr>
-          <w:rFonts w:ascii="Times New Roman" w:eastAsia="Times New Roman" w:hAnsi="Times New Roman" w:cs="Times New Roman"/>
-          <w:kern w:val="0"/>
-          <w14:ligatures w14:val="none"/>
-        </w:rPr>
-        <w:t>Manage active listings</w:t>
       </w:r>
     </w:p>
     <w:p>
@@ -706,7 +401,7 @@
           <w:kern w:val="0"/>
           <w14:ligatures w14:val="none"/>
         </w:rPr>
-        <w:t>Approve/reject sell listings</w:t>
+        <w:t>View analytics</w:t>
       </w:r>
     </w:p>
     <w:p>
@@ -728,37 +423,38 @@
           <w:kern w:val="0"/>
           <w14:ligatures w14:val="none"/>
         </w:rPr>
-        <w:t>Add inventory &amp; manage stock</w:t>
+        <w:t>Manage users</w:t>
       </w:r>
     </w:p>
     <w:p>
       <w:pPr>
-        <w:numPr>
-          <w:ilvl w:val="0"/>
-          <w:numId w:val="5"/>
-        </w:numPr>
         <w:spacing w:before="100" w:beforeAutospacing="1" w:after="100" w:afterAutospacing="1" w:line="240" w:lineRule="auto"/>
-        <w:rPr>
-          <w:rFonts w:ascii="Times New Roman" w:eastAsia="Times New Roman" w:hAnsi="Times New Roman" w:cs="Times New Roman"/>
-          <w:kern w:val="0"/>
-          <w14:ligatures w14:val="none"/>
-        </w:rPr>
-      </w:pPr>
-      <w:r>
-        <w:rPr>
-          <w:rFonts w:ascii="Times New Roman" w:eastAsia="Times New Roman" w:hAnsi="Times New Roman" w:cs="Times New Roman"/>
-          <w:kern w:val="0"/>
-          <w14:ligatures w14:val="none"/>
-        </w:rPr>
-        <w:t>View orders &amp; sales analytics</w:t>
+        <w:outlineLvl w:val="2"/>
+        <w:rPr>
+          <w:rFonts w:ascii="Times New Roman" w:eastAsia="Times New Roman" w:hAnsi="Times New Roman" w:cs="Times New Roman"/>
+          <w:b/>
+          <w:bCs/>
+          <w:kern w:val="0"/>
+          <w:sz w:val="27"/>
+          <w:szCs w:val="27"/>
+          <w14:ligatures w14:val="none"/>
+        </w:rPr>
+      </w:pPr>
+      <w:r>
+        <w:rPr>
+          <w:rFonts w:ascii="Times New Roman" w:eastAsia="Times New Roman" w:hAnsi="Times New Roman" w:cs="Times New Roman"/>
+          <w:b/>
+          <w:bCs/>
+          <w:kern w:val="0"/>
+          <w:sz w:val="27"/>
+          <w:szCs w:val="27"/>
+          <w14:ligatures w14:val="none"/>
+        </w:rPr>
+        <w:t>6. Database Integration</w:t>
       </w:r>
     </w:p>
     <w:p>
       <w:pPr>
-        <w:numPr>
-          <w:ilvl w:val="0"/>
-          <w:numId w:val="5"/>
-        </w:numPr>
         <w:spacing w:before="100" w:beforeAutospacing="1" w:after="100" w:afterAutospacing="1" w:line="240" w:lineRule="auto"/>
         <w:rPr>
           <w:rFonts w:ascii="Times New Roman" w:eastAsia="Times New Roman" w:hAnsi="Times New Roman" w:cs="Times New Roman"/>
@@ -772,34 +468,25 @@
           <w:kern w:val="0"/>
           <w14:ligatures w14:val="none"/>
         </w:rPr>
-        <w:t>Manage users</w:t>
+        <w:t>Move from in-memory storage to a real database (PostgreSQL or MongoDB) so data persists</w:t>
       </w:r>
     </w:p>
     <w:p>
       <w:pPr>
         <w:spacing w:before="100" w:beforeAutospacing="1" w:after="100" w:afterAutospacing="1" w:line="240" w:lineRule="auto"/>
-        <w:outlineLvl w:val="2"/>
-        <w:rPr>
-          <w:rFonts w:ascii="Times New Roman" w:eastAsia="Times New Roman" w:hAnsi="Times New Roman" w:cs="Times New Roman"/>
-          <w:b/>
-          <w:bCs/>
-          <w:kern w:val="0"/>
-          <w:sz w:val="27"/>
-          <w:szCs w:val="27"/>
-          <w14:ligatures w14:val="none"/>
-        </w:rPr>
-      </w:pPr>
-      <w:r>
-        <w:rPr>
-          <w:rFonts w:ascii="Times New Roman" w:eastAsia="Times New Roman" w:hAnsi="Times New Roman" w:cs="Times New Roman"/>
-          <w:b/>
-          <w:bCs/>
-          <w:kern w:val="0"/>
-          <w:sz w:val="27"/>
-          <w:szCs w:val="27"/>
-          <w14:ligatures w14:val="none"/>
-        </w:rPr>
-        <w:t>6. Database Integration</w:t>
+        <w:rPr>
+          <w:rFonts w:ascii="Times New Roman" w:eastAsia="Times New Roman" w:hAnsi="Times New Roman" w:cs="Times New Roman"/>
+          <w:kern w:val="0"/>
+          <w14:ligatures w14:val="none"/>
+        </w:rPr>
+      </w:pPr>
+      <w:r>
+        <w:rPr>
+          <w:rFonts w:ascii="Times New Roman" w:eastAsia="Times New Roman" w:hAnsi="Times New Roman" w:cs="Times New Roman"/>
+          <w:kern w:val="0"/>
+          <w14:ligatures w14:val="none"/>
+        </w:rPr>
+        <w:t>Kickslist.net</w:t>
       </w:r>
     </w:p>
     <w:p>
@@ -807,20 +494,189 @@
         <w:spacing w:before="100" w:beforeAutospacing="1" w:after="100" w:afterAutospacing="1" w:line="240" w:lineRule="auto"/>
         <w:rPr>
           <w:rFonts w:ascii="Times New Roman" w:eastAsia="Times New Roman" w:hAnsi="Times New Roman" w:cs="Times New Roman"/>
-          <w:kern w:val="0"/>
-          <w14:ligatures w14:val="none"/>
-        </w:rPr>
-      </w:pPr>
-      <w:r>
-        <w:rPr>
-          <w:rFonts w:ascii="Times New Roman" w:eastAsia="Times New Roman" w:hAnsi="Times New Roman" w:cs="Times New Roman"/>
-          <w:kern w:val="0"/>
-          <w14:ligatures w14:val="none"/>
-        </w:rPr>
-        <w:t>Move from in-memory storage to a real database (PostgreSQL or MongoDB) so data persists</w:t>
+          <w:strike/>
+          <w:kern w:val="0"/>
+          <w14:ligatures w14:val="none"/>
+        </w:rPr>
+      </w:pPr>
+      <w:r>
+        <w:rPr>
+          <w:rFonts w:ascii="Times New Roman" w:eastAsia="Times New Roman" w:hAnsi="Times New Roman" w:cs="Times New Roman"/>
+          <w:strike/>
+          <w:kern w:val="0"/>
+          <w14:ligatures w14:val="none"/>
+        </w:rPr>
+        <w:t xml:space="preserve">This looks much better, </w:t>
+      </w:r>
+      <w:r>
+        <w:rPr>
+          <w:rFonts w:ascii="Times New Roman" w:eastAsia="Times New Roman" w:hAnsi="Times New Roman" w:cs="Times New Roman"/>
+          <w:strike/>
+          <w:kern w:val="0"/>
+          <w14:ligatures w14:val="none"/>
+        </w:rPr>
+        <w:t>still</w:t>
+      </w:r>
+      <w:r>
+        <w:rPr>
+          <w:rFonts w:ascii="Times New Roman" w:eastAsia="Times New Roman" w:hAnsi="Times New Roman" w:cs="Times New Roman"/>
+          <w:strike/>
+          <w:kern w:val="0"/>
+          <w14:ligatures w14:val="none"/>
+        </w:rPr>
+        <w:t xml:space="preserve"> a few issues. </w:t>
+      </w:r>
+      <w:r>
+        <w:rPr>
+          <w:rFonts w:ascii="Times New Roman" w:eastAsia="Times New Roman" w:hAnsi="Times New Roman" w:cs="Times New Roman"/>
+          <w:strike/>
+          <w:kern w:val="0"/>
+          <w14:ligatures w14:val="none"/>
+        </w:rPr>
+        <w:t>I would like to change the shop button at the top to something else, as the app isn’t really a shop anymore.</w:t>
       </w:r>
     </w:p>
-    <w:p/>
+    <w:p>
+      <w:pPr>
+        <w:rPr>
+          <w:strike/>
+        </w:rPr>
+      </w:pPr>
+      <w:r>
+        <w:rPr>
+          <w:strike/>
+        </w:rPr>
+        <w:t>App.html: On the K</w:t>
+      </w:r>
+      <w:proofErr w:type="spellStart"/>
+      <w:r>
+        <w:rPr>
+          <w:strike/>
+        </w:rPr>
+        <w:t>ickslist</w:t>
+      </w:r>
+      <w:proofErr w:type="spellEnd"/>
+      <w:r>
+        <w:rPr>
+          <w:strike/>
+        </w:rPr>
+        <w:t xml:space="preserve"> app.html front page, after the </w:t>
+      </w:r>
+      <w:proofErr w:type="gramStart"/>
+      <w:r>
+        <w:rPr>
+          <w:strike/>
+        </w:rPr>
+        <w:t>three dot</w:t>
+      </w:r>
+      <w:proofErr w:type="gramEnd"/>
+      <w:r>
+        <w:rPr>
+          <w:strike/>
+        </w:rPr>
+        <w:t xml:space="preserve"> cycle display has been completed, it just vanishes and there is a white screen. As for the connect with top vendors, maybe </w:t>
+      </w:r>
+      <w:proofErr w:type="gramStart"/>
+      <w:r>
+        <w:rPr>
+          <w:strike/>
+        </w:rPr>
+        <w:t>lets</w:t>
+      </w:r>
+      <w:proofErr w:type="gramEnd"/>
+      <w:r>
+        <w:rPr>
+          <w:strike/>
+        </w:rPr>
+        <w:t xml:space="preserve"> avoid that entirely as I don’t plan on implementing </w:t>
+      </w:r>
+      <w:proofErr w:type="gramStart"/>
+      <w:r>
+        <w:rPr>
+          <w:strike/>
+        </w:rPr>
+        <w:t>all of</w:t>
+      </w:r>
+      <w:proofErr w:type="gramEnd"/>
+      <w:r>
+        <w:rPr>
+          <w:strike/>
+        </w:rPr>
+        <w:t xml:space="preserve"> those features currently, so remove that from the homepage. </w:t>
+      </w:r>
+    </w:p>
+    <w:p>
+      <w:pPr>
+        <w:rPr>
+          <w:strike/>
+        </w:rPr>
+      </w:pPr>
+      <w:r>
+        <w:rPr>
+          <w:strike/>
+        </w:rPr>
+        <w:t>As for the menus at the bottom, the shop doesn’t contain all of the brands, listed, and the connect with vendors tab is inaccurate, the seller FAQ also no longer applies, additionally under contact, the How We Verify Tab will no longer be applicable.</w:t>
+      </w:r>
+    </w:p>
+    <w:p>
+      <w:pPr>
+        <w:rPr>
+          <w:strike/>
+        </w:rPr>
+      </w:pPr>
+      <w:r>
+        <w:rPr>
+          <w:strike/>
+        </w:rPr>
+        <w:t xml:space="preserve">When in the app.html/shop, the menu on the side has two instances of All Sneakers, I would like to remove the extra one, and it also doesn’t have </w:t>
+      </w:r>
+      <w:proofErr w:type="gramStart"/>
+      <w:r>
+        <w:rPr>
+          <w:strike/>
+        </w:rPr>
+        <w:t>all of</w:t>
+      </w:r>
+      <w:proofErr w:type="gramEnd"/>
+      <w:r>
+        <w:rPr>
+          <w:strike/>
+        </w:rPr>
+        <w:t xml:space="preserve"> the brands, or the categories seem limited, so I would like to make the menu more </w:t>
+      </w:r>
+      <w:r>
+        <w:rPr>
+          <w:strike/>
+        </w:rPr>
+        <w:t>stylized or</w:t>
+      </w:r>
+      <w:r>
+        <w:rPr>
+          <w:strike/>
+        </w:rPr>
+        <w:t xml:space="preserve"> maybe have drop downs.</w:t>
+      </w:r>
+      <w:r>
+        <w:rPr>
+          <w:strike/>
+        </w:rPr>
+        <w:t xml:space="preserve"> I would also like to remove the sell button at the </w:t>
+      </w:r>
+      <w:proofErr w:type="gramStart"/>
+      <w:r>
+        <w:rPr>
+          <w:strike/>
+        </w:rPr>
+        <w:t>top, and</w:t>
+      </w:r>
+      <w:proofErr w:type="gramEnd"/>
+      <w:r>
+        <w:rPr>
+          <w:strike/>
+        </w:rPr>
+        <w:t xml:space="preserve"> add information about each of the brands that we sell and information on them in the brands tab, and as for new arrivals, I would like to update that based on popular shoes that are happening around the world.</w:t>
+      </w:r>
+    </w:p>
     <w:sectPr>
       <w:pgSz w:w="12240" w:h="15840"/>
       <w:pgMar w:top="1440" w:right="1440" w:bottom="1440" w:left="1440" w:header="720" w:footer="720" w:gutter="0"/>

</xml_diff>